<commit_message>
Dodani poglavji 8 in 9
</commit_message>
<xml_diff>
--- a/ELABORAT.docx
+++ b/ELABORAT.docx
@@ -473,7 +473,7 @@
           <w:r>
             <w:fldChar w:fldCharType="separate"/>
           </w:r>
-          <w:hyperlink w:anchor="_Toc435000215" w:history="1">
+          <w:hyperlink w:anchor="_Toc435015232" w:history="1">
             <w:r>
               <w:rPr>
                 <w:rStyle w:val="Hiperpovezava"/>
@@ -517,7 +517,7 @@
                 <w:noProof/>
                 <w:webHidden/>
               </w:rPr>
-              <w:instrText xml:space="preserve"> PAGEREF _Toc435000215 \h </w:instrText>
+              <w:instrText xml:space="preserve"> PAGEREF _Toc435015232 \h </w:instrText>
             </w:r>
             <w:r>
               <w:rPr>
@@ -557,7 +557,7 @@
               <w:lang w:val="sl-SI" w:eastAsia="sl-SI"/>
             </w:rPr>
           </w:pPr>
-          <w:hyperlink w:anchor="_Toc435000216" w:history="1">
+          <w:hyperlink w:anchor="_Toc435015233" w:history="1">
             <w:r>
               <w:rPr>
                 <w:rStyle w:val="Hiperpovezava"/>
@@ -601,7 +601,7 @@
                 <w:noProof/>
                 <w:webHidden/>
               </w:rPr>
-              <w:instrText xml:space="preserve"> PAGEREF _Toc435000216 \h </w:instrText>
+              <w:instrText xml:space="preserve"> PAGEREF _Toc435015233 \h </w:instrText>
             </w:r>
             <w:r>
               <w:rPr>
@@ -641,7 +641,7 @@
               <w:lang w:val="sl-SI" w:eastAsia="sl-SI"/>
             </w:rPr>
           </w:pPr>
-          <w:hyperlink w:anchor="_Toc435000217" w:history="1">
+          <w:hyperlink w:anchor="_Toc435015234" w:history="1">
             <w:r>
               <w:rPr>
                 <w:rStyle w:val="Hiperpovezava"/>
@@ -685,7 +685,7 @@
                 <w:noProof/>
                 <w:webHidden/>
               </w:rPr>
-              <w:instrText xml:space="preserve"> PAGEREF _Toc435000217 \h </w:instrText>
+              <w:instrText xml:space="preserve"> PAGEREF _Toc435015234 \h </w:instrText>
             </w:r>
             <w:r>
               <w:rPr>
@@ -725,7 +725,7 @@
               <w:lang w:val="sl-SI" w:eastAsia="sl-SI"/>
             </w:rPr>
           </w:pPr>
-          <w:hyperlink w:anchor="_Toc435000218" w:history="1">
+          <w:hyperlink w:anchor="_Toc435015235" w:history="1">
             <w:r>
               <w:rPr>
                 <w:rStyle w:val="Hiperpovezava"/>
@@ -769,7 +769,7 @@
                 <w:noProof/>
                 <w:webHidden/>
               </w:rPr>
-              <w:instrText xml:space="preserve"> PAGEREF _Toc435000218 \h </w:instrText>
+              <w:instrText xml:space="preserve"> PAGEREF _Toc435015235 \h </w:instrText>
             </w:r>
             <w:r>
               <w:rPr>
@@ -813,7 +813,7 @@
               <w:lang w:val="sl-SI" w:eastAsia="sl-SI"/>
             </w:rPr>
           </w:pPr>
-          <w:hyperlink w:anchor="_Toc435000219" w:history="1">
+          <w:hyperlink w:anchor="_Toc435015236" w:history="1">
             <w:r>
               <w:rPr>
                 <w:rStyle w:val="Hiperpovezava"/>
@@ -857,7 +857,7 @@
                 <w:noProof/>
                 <w:webHidden/>
               </w:rPr>
-              <w:instrText xml:space="preserve"> PAGEREF _Toc435000219 \h </w:instrText>
+              <w:instrText xml:space="preserve"> PAGEREF _Toc435015236 \h </w:instrText>
             </w:r>
             <w:r>
               <w:rPr>
@@ -901,7 +901,7 @@
               <w:lang w:val="sl-SI" w:eastAsia="sl-SI"/>
             </w:rPr>
           </w:pPr>
-          <w:hyperlink w:anchor="_Toc435000220" w:history="1">
+          <w:hyperlink w:anchor="_Toc435015237" w:history="1">
             <w:r>
               <w:rPr>
                 <w:rStyle w:val="Hiperpovezava"/>
@@ -945,7 +945,7 @@
                 <w:noProof/>
                 <w:webHidden/>
               </w:rPr>
-              <w:instrText xml:space="preserve"> PAGEREF _Toc435000220 \h </w:instrText>
+              <w:instrText xml:space="preserve"> PAGEREF _Toc435015237 \h </w:instrText>
             </w:r>
             <w:r>
               <w:rPr>
@@ -989,7 +989,7 @@
               <w:lang w:val="sl-SI" w:eastAsia="sl-SI"/>
             </w:rPr>
           </w:pPr>
-          <w:hyperlink w:anchor="_Toc435000221" w:history="1">
+          <w:hyperlink w:anchor="_Toc435015238" w:history="1">
             <w:r>
               <w:rPr>
                 <w:rStyle w:val="Hiperpovezava"/>
@@ -1033,7 +1033,7 @@
                 <w:noProof/>
                 <w:webHidden/>
               </w:rPr>
-              <w:instrText xml:space="preserve"> PAGEREF _Toc435000221 \h </w:instrText>
+              <w:instrText xml:space="preserve"> PAGEREF _Toc435015238 \h </w:instrText>
             </w:r>
             <w:r>
               <w:rPr>
@@ -1073,7 +1073,7 @@
               <w:lang w:val="sl-SI" w:eastAsia="sl-SI"/>
             </w:rPr>
           </w:pPr>
-          <w:hyperlink w:anchor="_Toc435000222" w:history="1">
+          <w:hyperlink w:anchor="_Toc435015239" w:history="1">
             <w:r>
               <w:rPr>
                 <w:rStyle w:val="Hiperpovezava"/>
@@ -1117,7 +1117,7 @@
                 <w:noProof/>
                 <w:webHidden/>
               </w:rPr>
-              <w:instrText xml:space="preserve"> PAGEREF _Toc435000222 \h </w:instrText>
+              <w:instrText xml:space="preserve"> PAGEREF _Toc435015239 \h </w:instrText>
             </w:r>
             <w:r>
               <w:rPr>
@@ -1157,7 +1157,7 @@
               <w:lang w:val="sl-SI" w:eastAsia="sl-SI"/>
             </w:rPr>
           </w:pPr>
-          <w:hyperlink w:anchor="_Toc435000223" w:history="1">
+          <w:hyperlink w:anchor="_Toc435015240" w:history="1">
             <w:r>
               <w:rPr>
                 <w:rStyle w:val="Hiperpovezava"/>
@@ -1201,7 +1201,7 @@
                 <w:noProof/>
                 <w:webHidden/>
               </w:rPr>
-              <w:instrText xml:space="preserve"> PAGEREF _Toc435000223 \h </w:instrText>
+              <w:instrText xml:space="preserve"> PAGEREF _Toc435015240 \h </w:instrText>
             </w:r>
             <w:r>
               <w:rPr>
@@ -1241,7 +1241,7 @@
               <w:lang w:val="sl-SI" w:eastAsia="sl-SI"/>
             </w:rPr>
           </w:pPr>
-          <w:hyperlink w:anchor="_Toc435000224" w:history="1">
+          <w:hyperlink w:anchor="_Toc435015241" w:history="1">
             <w:r>
               <w:rPr>
                 <w:rStyle w:val="Hiperpovezava"/>
@@ -1285,7 +1285,7 @@
                 <w:noProof/>
                 <w:webHidden/>
               </w:rPr>
-              <w:instrText xml:space="preserve"> PAGEREF _Toc435000224 \h </w:instrText>
+              <w:instrText xml:space="preserve"> PAGEREF _Toc435015241 \h </w:instrText>
             </w:r>
             <w:r>
               <w:rPr>
@@ -1325,7 +1325,7 @@
               <w:lang w:val="sl-SI" w:eastAsia="sl-SI"/>
             </w:rPr>
           </w:pPr>
-          <w:hyperlink w:anchor="_Toc435000225" w:history="1">
+          <w:hyperlink w:anchor="_Toc435015242" w:history="1">
             <w:r>
               <w:rPr>
                 <w:rStyle w:val="Hiperpovezava"/>
@@ -1369,7 +1369,7 @@
                 <w:noProof/>
                 <w:webHidden/>
               </w:rPr>
-              <w:instrText xml:space="preserve"> PAGEREF _Toc435000225 \h </w:instrText>
+              <w:instrText xml:space="preserve"> PAGEREF _Toc435015242 \h </w:instrText>
             </w:r>
             <w:r>
               <w:rPr>
@@ -1409,7 +1409,7 @@
               <w:lang w:val="sl-SI" w:eastAsia="sl-SI"/>
             </w:rPr>
           </w:pPr>
-          <w:hyperlink w:anchor="_Toc435000226" w:history="1">
+          <w:hyperlink w:anchor="_Toc435015243" w:history="1">
             <w:r>
               <w:rPr>
                 <w:rStyle w:val="Hiperpovezava"/>
@@ -1453,7 +1453,7 @@
                 <w:noProof/>
                 <w:webHidden/>
               </w:rPr>
-              <w:instrText xml:space="preserve"> PAGEREF _Toc435000226 \h </w:instrText>
+              <w:instrText xml:space="preserve"> PAGEREF _Toc435015243 \h </w:instrText>
             </w:r>
             <w:r>
               <w:rPr>
@@ -1493,7 +1493,7 @@
               <w:lang w:val="sl-SI" w:eastAsia="sl-SI"/>
             </w:rPr>
           </w:pPr>
-          <w:hyperlink w:anchor="_Toc435000227" w:history="1">
+          <w:hyperlink w:anchor="_Toc435015244" w:history="1">
             <w:r>
               <w:rPr>
                 <w:rStyle w:val="Hiperpovezava"/>
@@ -1537,7 +1537,7 @@
                 <w:noProof/>
                 <w:webHidden/>
               </w:rPr>
-              <w:instrText xml:space="preserve"> PAGEREF _Toc435000227 \h </w:instrText>
+              <w:instrText xml:space="preserve"> PAGEREF _Toc435015244 \h </w:instrText>
             </w:r>
             <w:r>
               <w:rPr>
@@ -1557,7 +1557,7 @@
                 <w:noProof/>
                 <w:webHidden/>
               </w:rPr>
-              <w:t>4</w:t>
+              <w:t>5</w:t>
             </w:r>
             <w:r>
               <w:rPr>
@@ -1577,7 +1577,7 @@
               <w:lang w:val="sl-SI" w:eastAsia="sl-SI"/>
             </w:rPr>
           </w:pPr>
-          <w:hyperlink w:anchor="_Toc435000228" w:history="1">
+          <w:hyperlink w:anchor="_Toc435015245" w:history="1">
             <w:r>
               <w:rPr>
                 <w:rStyle w:val="Hiperpovezava"/>
@@ -1621,7 +1621,7 @@
                 <w:noProof/>
                 <w:webHidden/>
               </w:rPr>
-              <w:instrText xml:space="preserve"> PAGEREF _Toc435000228 \h </w:instrText>
+              <w:instrText xml:space="preserve"> PAGEREF _Toc435015245 \h </w:instrText>
             </w:r>
             <w:r>
               <w:rPr>
@@ -1641,7 +1641,7 @@
                 <w:noProof/>
                 <w:webHidden/>
               </w:rPr>
-              <w:t>4</w:t>
+              <w:t>5</w:t>
             </w:r>
             <w:r>
               <w:rPr>
@@ -1661,7 +1661,7 @@
               <w:lang w:val="sl-SI" w:eastAsia="sl-SI"/>
             </w:rPr>
           </w:pPr>
-          <w:hyperlink w:anchor="_Toc435000229" w:history="1">
+          <w:hyperlink w:anchor="_Toc435015246" w:history="1">
             <w:r>
               <w:rPr>
                 <w:rStyle w:val="Hiperpovezava"/>
@@ -1684,7 +1684,7 @@
                 <w:noProof/>
                 <w:lang w:val="sl-SI"/>
               </w:rPr>
-              <w:t>Tveganja (možni dogodki, lahko z uporabo SWOT)</w:t>
+              <w:t>Tveganja</w:t>
             </w:r>
             <w:r>
               <w:rPr>
@@ -1705,7 +1705,7 @@
                 <w:noProof/>
                 <w:webHidden/>
               </w:rPr>
-              <w:instrText xml:space="preserve"> PAGEREF _Toc435000229 \h </w:instrText>
+              <w:instrText xml:space="preserve"> PAGEREF _Toc435015246 \h </w:instrText>
             </w:r>
             <w:r>
               <w:rPr>
@@ -1725,7 +1725,7 @@
                 <w:noProof/>
                 <w:webHidden/>
               </w:rPr>
-              <w:t>4</w:t>
+              <w:t>5</w:t>
             </w:r>
             <w:r>
               <w:rPr>
@@ -1745,7 +1745,7 @@
               <w:lang w:val="sl-SI" w:eastAsia="sl-SI"/>
             </w:rPr>
           </w:pPr>
-          <w:hyperlink w:anchor="_Toc435000230" w:history="1">
+          <w:hyperlink w:anchor="_Toc435015247" w:history="1">
             <w:r>
               <w:rPr>
                 <w:rStyle w:val="Hiperpovezava"/>
@@ -1789,7 +1789,7 @@
                 <w:noProof/>
                 <w:webHidden/>
               </w:rPr>
-              <w:instrText xml:space="preserve"> PAGEREF _Toc435000230 \h </w:instrText>
+              <w:instrText xml:space="preserve"> PAGEREF _Toc435015247 \h </w:instrText>
             </w:r>
             <w:r>
               <w:rPr>
@@ -1829,7 +1829,7 @@
               <w:lang w:val="sl-SI" w:eastAsia="sl-SI"/>
             </w:rPr>
           </w:pPr>
-          <w:hyperlink w:anchor="_Toc435000231" w:history="1">
+          <w:hyperlink w:anchor="_Toc435015248" w:history="1">
             <w:r>
               <w:rPr>
                 <w:rStyle w:val="Hiperpovezava"/>
@@ -1873,7 +1873,7 @@
                 <w:noProof/>
                 <w:webHidden/>
               </w:rPr>
-              <w:instrText xml:space="preserve"> PAGEREF _Toc435000231 \h </w:instrText>
+              <w:instrText xml:space="preserve"> PAGEREF _Toc435015248 \h </w:instrText>
             </w:r>
             <w:r>
               <w:rPr>
@@ -1941,7 +1941,7 @@
           <w:lang w:val="sl-SI"/>
         </w:rPr>
       </w:pPr>
-      <w:bookmarkStart w:id="0" w:name="_Toc435000215"/>
+      <w:bookmarkStart w:id="0" w:name="_Toc435015232"/>
       <w:r>
         <w:rPr>
           <w:lang w:val="sl-SI"/>
@@ -2005,7 +2005,7 @@
           <w:lang w:val="sl-SI"/>
         </w:rPr>
       </w:pPr>
-      <w:bookmarkStart w:id="1" w:name="_Toc435000216"/>
+      <w:bookmarkStart w:id="1" w:name="_Toc435015233"/>
       <w:r>
         <w:rPr>
           <w:lang w:val="sl-SI"/>
@@ -2038,7 +2038,7 @@
           <w:lang w:val="sl-SI"/>
         </w:rPr>
       </w:pPr>
-      <w:bookmarkStart w:id="2" w:name="_Toc435000217"/>
+      <w:bookmarkStart w:id="2" w:name="_Toc435015234"/>
       <w:r>
         <w:rPr>
           <w:lang w:val="sl-SI"/>
@@ -2071,7 +2071,7 @@
           <w:lang w:val="sl-SI"/>
         </w:rPr>
       </w:pPr>
-      <w:bookmarkStart w:id="3" w:name="_Toc435000218"/>
+      <w:bookmarkStart w:id="3" w:name="_Toc435015235"/>
       <w:r>
         <w:rPr>
           <w:lang w:val="sl-SI"/>
@@ -2087,7 +2087,7 @@
           <w:lang w:val="sl-SI"/>
         </w:rPr>
       </w:pPr>
-      <w:bookmarkStart w:id="4" w:name="_Toc435000219"/>
+      <w:bookmarkStart w:id="4" w:name="_Toc435015236"/>
       <w:r>
         <w:rPr>
           <w:lang w:val="sl-SI"/>
@@ -2312,21 +2312,7 @@
         <w:rPr>
           <w:lang w:val="sl-SI"/>
         </w:rPr>
-        <w:t xml:space="preserve">Adobe </w:t>
-      </w:r>
-      <w:proofErr w:type="spellStart"/>
-      <w:r>
-        <w:rPr>
-          <w:lang w:val="sl-SI"/>
-        </w:rPr>
-        <w:t>Lightroom</w:t>
-      </w:r>
-      <w:proofErr w:type="spellEnd"/>
-      <w:r>
-        <w:rPr>
-          <w:lang w:val="sl-SI"/>
-        </w:rPr>
-        <w:t xml:space="preserve"> CC in Adobe Photoshop CC</w:t>
+        <w:t>Adobe Lightroom CC in Adobe Photoshop CC</w:t>
       </w:r>
     </w:p>
     <w:p>
@@ -2345,16 +2331,8 @@
           <w:lang w:val="sl-SI"/>
         </w:rPr>
         <w:lastRenderedPageBreak/>
-        <w:t xml:space="preserve">Izdelava spletne strani v </w:t>
-      </w:r>
-      <w:proofErr w:type="spellStart"/>
-      <w:r>
-        <w:rPr>
-          <w:lang w:val="sl-SI"/>
-        </w:rPr>
-        <w:t>Wordpress</w:t>
-      </w:r>
-      <w:proofErr w:type="spellEnd"/>
+        <w:t>Izdelava spletne strani v Wordpress</w:t>
+      </w:r>
     </w:p>
     <w:p>
       <w:pPr>
@@ -2381,7 +2359,7 @@
           <w:lang w:val="sl-SI"/>
         </w:rPr>
       </w:pPr>
-      <w:bookmarkStart w:id="5" w:name="_Toc435000220"/>
+      <w:bookmarkStart w:id="5" w:name="_Toc435015237"/>
       <w:r>
         <w:rPr>
           <w:lang w:val="sl-SI"/>
@@ -2429,8 +2407,10 @@
         <w:rPr>
           <w:lang w:val="sl-SI"/>
         </w:rPr>
-        <w:t>Projektor</w:t>
-      </w:r>
+        <w:t>Fotoaparati</w:t>
+      </w:r>
+      <w:bookmarkStart w:id="6" w:name="_GoBack"/>
+      <w:bookmarkEnd w:id="6"/>
     </w:p>
     <w:p>
       <w:pPr>
@@ -2447,21 +2427,25 @@
         <w:rPr>
           <w:lang w:val="sl-SI"/>
         </w:rPr>
-        <w:t xml:space="preserve">Licenca za Adobe </w:t>
-      </w:r>
-      <w:proofErr w:type="spellStart"/>
-      <w:r>
-        <w:rPr>
-          <w:lang w:val="sl-SI"/>
-        </w:rPr>
-        <w:t>Lightroom</w:t>
-      </w:r>
-      <w:proofErr w:type="spellEnd"/>
-      <w:r>
-        <w:rPr>
-          <w:lang w:val="sl-SI"/>
-        </w:rPr>
-        <w:t xml:space="preserve"> in Photosho</w:t>
+        <w:t>Projektor</w:t>
+      </w:r>
+    </w:p>
+    <w:p>
+      <w:pPr>
+        <w:pStyle w:val="Odstavekseznama"/>
+        <w:numPr>
+          <w:ilvl w:val="0"/>
+          <w:numId w:val="8"/>
+        </w:numPr>
+        <w:rPr>
+          <w:lang w:val="sl-SI"/>
+        </w:rPr>
+      </w:pPr>
+      <w:r>
+        <w:rPr>
+          <w:lang w:val="sl-SI"/>
+        </w:rPr>
+        <w:t>Licenca za Adobe Lightroom in Photosho</w:t>
       </w:r>
       <w:r>
         <w:rPr>
@@ -2483,14 +2467,14 @@
           <w:lang w:val="sl-SI"/>
         </w:rPr>
       </w:pPr>
-      <w:bookmarkStart w:id="6" w:name="_Toc435000221"/>
+      <w:bookmarkStart w:id="7" w:name="_Toc435015238"/>
       <w:r>
         <w:rPr>
           <w:lang w:val="sl-SI"/>
         </w:rPr>
         <w:t>Poslovne zahteve</w:t>
       </w:r>
-      <w:bookmarkEnd w:id="6"/>
+      <w:bookmarkEnd w:id="7"/>
     </w:p>
     <w:p>
       <w:pPr>
@@ -2541,14 +2525,14 @@
           <w:lang w:val="sl-SI"/>
         </w:rPr>
       </w:pPr>
-      <w:bookmarkStart w:id="7" w:name="_Toc435000222"/>
+      <w:bookmarkStart w:id="8" w:name="_Toc435015239"/>
       <w:r>
         <w:rPr>
           <w:lang w:val="sl-SI"/>
         </w:rPr>
         <w:t>Cilji projekta (pričakovane koristi, merila uspešnosti)</w:t>
       </w:r>
-      <w:bookmarkEnd w:id="7"/>
+      <w:bookmarkEnd w:id="8"/>
       <w:r>
         <w:rPr>
           <w:lang w:val="sl-SI"/>
@@ -2574,14 +2558,14 @@
           <w:lang w:val="sl-SI"/>
         </w:rPr>
       </w:pPr>
-      <w:bookmarkStart w:id="8" w:name="_Toc435000223"/>
+      <w:bookmarkStart w:id="9" w:name="_Toc435015240"/>
       <w:r>
         <w:rPr>
           <w:lang w:val="sl-SI"/>
         </w:rPr>
         <w:t>Ključni produkti (kaj vse bo treba narediti na projektu)</w:t>
       </w:r>
-      <w:bookmarkEnd w:id="8"/>
+      <w:bookmarkEnd w:id="9"/>
     </w:p>
     <w:p>
       <w:pPr>
@@ -2607,14 +2591,14 @@
         </w:rPr>
         <w:t xml:space="preserve"> </w:t>
       </w:r>
-      <w:bookmarkStart w:id="9" w:name="_Toc435000224"/>
+      <w:bookmarkStart w:id="10" w:name="_Toc435015241"/>
       <w:r>
         <w:rPr>
           <w:lang w:val="sl-SI"/>
         </w:rPr>
         <w:t>Mejniki (točke preverjanja)</w:t>
       </w:r>
-      <w:bookmarkEnd w:id="9"/>
+      <w:bookmarkEnd w:id="10"/>
       <w:r>
         <w:rPr>
           <w:lang w:val="sl-SI"/>
@@ -2640,14 +2624,14 @@
           <w:lang w:val="sl-SI"/>
         </w:rPr>
       </w:pPr>
-      <w:bookmarkStart w:id="10" w:name="_Toc435000225"/>
+      <w:bookmarkStart w:id="11" w:name="_Toc435015242"/>
       <w:r>
         <w:rPr>
           <w:lang w:val="sl-SI"/>
         </w:rPr>
         <w:t>Ocena stroškov</w:t>
       </w:r>
-      <w:bookmarkEnd w:id="10"/>
+      <w:bookmarkEnd w:id="11"/>
       <w:r>
         <w:rPr>
           <w:lang w:val="sl-SI"/>
@@ -2657,12 +2641,83 @@
     </w:p>
     <w:p>
       <w:pPr>
+        <w:pStyle w:val="Odstavekseznama"/>
+        <w:numPr>
+          <w:ilvl w:val="0"/>
+          <w:numId w:val="14"/>
+        </w:numPr>
+        <w:rPr>
+          <w:lang w:val="sl-SI"/>
+        </w:rPr>
+      </w:pPr>
+      <w:r>
+        <w:rPr>
+          <w:lang w:val="sl-SI"/>
+        </w:rPr>
+        <w:t>Najem strežnika in domene za obdobje enega leta: približno 50€ / leto</w:t>
+      </w:r>
+    </w:p>
+    <w:p>
+      <w:pPr>
+        <w:pStyle w:val="Odstavekseznama"/>
+        <w:numPr>
+          <w:ilvl w:val="0"/>
+          <w:numId w:val="14"/>
+        </w:numPr>
+        <w:rPr>
+          <w:lang w:val="sl-SI"/>
+        </w:rPr>
+      </w:pPr>
+      <w:r>
+        <w:rPr>
+          <w:lang w:val="sl-SI"/>
+        </w:rPr>
+        <w:t xml:space="preserve">Najem prostorov za izvedbo delavnice: </w:t>
+      </w:r>
+      <w:r>
+        <w:rPr>
+          <w:lang w:val="sl-SI"/>
+        </w:rPr>
+        <w:t>približno 30€ / uro</w:t>
+      </w:r>
+    </w:p>
+    <w:p>
+      <w:pPr>
+        <w:pStyle w:val="Odstavekseznama"/>
+        <w:numPr>
+          <w:ilvl w:val="0"/>
+          <w:numId w:val="14"/>
+        </w:numPr>
+        <w:rPr>
+          <w:lang w:val="sl-SI"/>
+        </w:rPr>
+      </w:pPr>
+      <w:r>
+        <w:rPr>
+          <w:lang w:val="sl-SI"/>
+        </w:rPr>
+        <w:t>Nakup LCD projektorja: 300€</w:t>
+      </w:r>
+    </w:p>
+    <w:p>
+      <w:pPr>
+        <w:pStyle w:val="Odstavekseznama"/>
+        <w:numPr>
+          <w:ilvl w:val="0"/>
+          <w:numId w:val="14"/>
+        </w:numPr>
         <w:spacing w:line="360" w:lineRule="auto"/>
         <w:jc w:val="both"/>
         <w:rPr>
           <w:lang w:val="sl-SI"/>
         </w:rPr>
       </w:pPr>
+      <w:r>
+        <w:rPr>
+          <w:lang w:val="sl-SI"/>
+        </w:rPr>
+        <w:t>Licenca za Adobe Photoshop in Adobe Illustrator: 150€ / leto</w:t>
+      </w:r>
     </w:p>
     <w:p>
       <w:pPr>
@@ -2673,20 +2728,227 @@
           <w:lang w:val="sl-SI"/>
         </w:rPr>
       </w:pPr>
-      <w:bookmarkStart w:id="11" w:name="_Toc435000226"/>
+      <w:bookmarkStart w:id="12" w:name="_Toc435015243"/>
       <w:r>
         <w:rPr>
           <w:lang w:val="sl-SI"/>
         </w:rPr>
         <w:t>Ocena časa</w:t>
       </w:r>
-      <w:bookmarkEnd w:id="11"/>
+      <w:bookmarkEnd w:id="12"/>
       <w:r>
         <w:rPr>
           <w:lang w:val="sl-SI"/>
         </w:rPr>
         <w:t xml:space="preserve"> </w:t>
       </w:r>
+    </w:p>
+    <w:p>
+      <w:pPr>
+        <w:rPr>
+          <w:lang w:val="sl-SI"/>
+        </w:rPr>
+      </w:pPr>
+      <w:r>
+        <w:rPr>
+          <w:lang w:val="sl-SI"/>
+        </w:rPr>
+        <w:t>Pred izvedbo projekta</w:t>
+      </w:r>
+      <w:r>
+        <w:rPr>
+          <w:lang w:val="sl-SI"/>
+        </w:rPr>
+        <w:t>:</w:t>
+      </w:r>
+    </w:p>
+    <w:p>
+      <w:pPr>
+        <w:pStyle w:val="Odstavekseznama"/>
+        <w:numPr>
+          <w:ilvl w:val="0"/>
+          <w:numId w:val="13"/>
+        </w:numPr>
+        <w:rPr>
+          <w:lang w:val="sl-SI"/>
+        </w:rPr>
+      </w:pPr>
+      <w:r>
+        <w:rPr>
+          <w:lang w:val="sl-SI"/>
+        </w:rPr>
+        <w:t xml:space="preserve">Zbiranje podatkov </w:t>
+      </w:r>
+      <w:r>
+        <w:rPr>
+          <w:lang w:val="sl-SI"/>
+        </w:rPr>
+        <w:t>s</w:t>
+      </w:r>
+      <w:r>
+        <w:rPr>
+          <w:lang w:val="sl-SI"/>
+        </w:rPr>
+        <w:t xml:space="preserve"> vprašalniki</w:t>
+      </w:r>
+    </w:p>
+    <w:p>
+      <w:pPr>
+        <w:pStyle w:val="Odstavekseznama"/>
+        <w:numPr>
+          <w:ilvl w:val="0"/>
+          <w:numId w:val="13"/>
+        </w:numPr>
+        <w:rPr>
+          <w:lang w:val="sl-SI"/>
+        </w:rPr>
+      </w:pPr>
+      <w:r>
+        <w:rPr>
+          <w:lang w:val="sl-SI"/>
+        </w:rPr>
+        <w:t xml:space="preserve">Izdelava letakov in vabil: </w:t>
+      </w:r>
+      <w:r>
+        <w:rPr>
+          <w:lang w:val="sl-SI"/>
+        </w:rPr>
+        <w:t>približno</w:t>
+      </w:r>
+      <w:r>
+        <w:rPr>
+          <w:lang w:val="sl-SI"/>
+        </w:rPr>
+        <w:t xml:space="preserve"> 7 dni</w:t>
+      </w:r>
+    </w:p>
+    <w:p>
+      <w:pPr>
+        <w:pStyle w:val="Odstavekseznama"/>
+        <w:numPr>
+          <w:ilvl w:val="0"/>
+          <w:numId w:val="13"/>
+        </w:numPr>
+        <w:rPr>
+          <w:lang w:val="sl-SI"/>
+        </w:rPr>
+      </w:pPr>
+      <w:r>
+        <w:rPr>
+          <w:lang w:val="sl-SI"/>
+        </w:rPr>
+        <w:t xml:space="preserve">Izdelava spletne in </w:t>
+      </w:r>
+      <w:r>
+        <w:rPr>
+          <w:lang w:val="sl-SI"/>
+        </w:rPr>
+        <w:t>Facebook</w:t>
+      </w:r>
+      <w:r>
+        <w:rPr>
+          <w:lang w:val="sl-SI"/>
+        </w:rPr>
+        <w:t xml:space="preserve"> strani</w:t>
+      </w:r>
+      <w:r>
+        <w:rPr>
+          <w:lang w:val="sl-SI"/>
+        </w:rPr>
+        <w:t xml:space="preserve"> za prijavo</w:t>
+      </w:r>
+      <w:r>
+        <w:rPr>
+          <w:lang w:val="sl-SI"/>
+        </w:rPr>
+        <w:t xml:space="preserve">: </w:t>
+      </w:r>
+      <w:r>
+        <w:rPr>
+          <w:lang w:val="sl-SI"/>
+        </w:rPr>
+        <w:t>približno</w:t>
+      </w:r>
+      <w:r>
+        <w:rPr>
+          <w:lang w:val="sl-SI"/>
+        </w:rPr>
+        <w:t xml:space="preserve"> 3 dni</w:t>
+      </w:r>
+    </w:p>
+    <w:p>
+      <w:pPr>
+        <w:rPr>
+          <w:lang w:val="sl-SI"/>
+        </w:rPr>
+      </w:pPr>
+      <w:r>
+        <w:rPr>
+          <w:lang w:val="sl-SI"/>
+        </w:rPr>
+        <w:t>Med izvajanjem projekta</w:t>
+      </w:r>
+      <w:r>
+        <w:rPr>
+          <w:lang w:val="sl-SI"/>
+        </w:rPr>
+        <w:t>:</w:t>
+      </w:r>
+    </w:p>
+    <w:p>
+      <w:pPr>
+        <w:pStyle w:val="Odstavekseznama"/>
+        <w:numPr>
+          <w:ilvl w:val="0"/>
+          <w:numId w:val="13"/>
+        </w:numPr>
+        <w:rPr>
+          <w:lang w:val="sl-SI"/>
+        </w:rPr>
+      </w:pPr>
+      <w:r>
+        <w:rPr>
+          <w:lang w:val="sl-SI"/>
+        </w:rPr>
+        <w:t>Izvedba delavnice:</w:t>
+      </w:r>
+      <w:r>
+        <w:rPr>
+          <w:lang w:val="sl-SI"/>
+        </w:rPr>
+        <w:t xml:space="preserve"> </w:t>
+      </w:r>
+      <w:r>
+        <w:rPr>
+          <w:lang w:val="sl-SI"/>
+        </w:rPr>
+        <w:t>20 ur v trajanju 14 dni</w:t>
+      </w:r>
+    </w:p>
+    <w:p>
+      <w:pPr>
+        <w:pStyle w:val="Odstavekseznama"/>
+        <w:numPr>
+          <w:ilvl w:val="0"/>
+          <w:numId w:val="13"/>
+        </w:numPr>
+        <w:rPr>
+          <w:lang w:val="sl-SI"/>
+        </w:rPr>
+      </w:pPr>
+      <w:r>
+        <w:rPr>
+          <w:lang w:val="sl-SI"/>
+        </w:rPr>
+        <w:t>Analiza uspešnosti delavnice: 3 dni</w:t>
+      </w:r>
+    </w:p>
+    <w:p>
+      <w:pPr>
+        <w:rPr>
+          <w:lang w:val="sl-SI"/>
+        </w:rPr>
+      </w:pPr>
     </w:p>
     <w:p>
       <w:pPr>
@@ -2706,14 +2968,14 @@
           <w:lang w:val="sl-SI"/>
         </w:rPr>
       </w:pPr>
-      <w:bookmarkStart w:id="12" w:name="_Toc435000227"/>
+      <w:bookmarkStart w:id="13" w:name="_Toc435015244"/>
       <w:r>
         <w:rPr>
           <w:lang w:val="sl-SI"/>
         </w:rPr>
         <w:t>Predpostavke (predpogoji za uspeh)</w:t>
       </w:r>
-      <w:bookmarkEnd w:id="12"/>
+      <w:bookmarkEnd w:id="13"/>
       <w:r>
         <w:rPr>
           <w:lang w:val="sl-SI"/>
@@ -2739,14 +3001,14 @@
           <w:lang w:val="sl-SI"/>
         </w:rPr>
       </w:pPr>
-      <w:bookmarkStart w:id="13" w:name="_Toc435000228"/>
+      <w:bookmarkStart w:id="14" w:name="_Toc435015245"/>
       <w:r>
         <w:rPr>
           <w:lang w:val="sl-SI"/>
         </w:rPr>
         <w:t>Omejitve (roki, tehnologija, kakovost ipd.)</w:t>
       </w:r>
-      <w:bookmarkEnd w:id="13"/>
+      <w:bookmarkEnd w:id="14"/>
     </w:p>
     <w:p>
       <w:pPr>
@@ -2784,17 +3046,20 @@
           <w:lang w:val="sl-SI"/>
         </w:rPr>
       </w:pPr>
-      <w:bookmarkStart w:id="14" w:name="_Toc435000229"/>
-      <w:r>
-        <w:rPr>
-          <w:lang w:val="sl-SI"/>
-        </w:rPr>
-        <w:lastRenderedPageBreak/>
-        <w:t xml:space="preserve">Tveganja </w:t>
-      </w:r>
-      <w:bookmarkStart w:id="15" w:name="_GoBack"/>
-      <w:bookmarkEnd w:id="14"/>
+      <w:bookmarkStart w:id="15" w:name="_Toc435015246"/>
+      <w:r>
+        <w:rPr>
+          <w:lang w:val="sl-SI"/>
+        </w:rPr>
+        <w:t>Tveganja</w:t>
+      </w:r>
       <w:bookmarkEnd w:id="15"/>
+      <w:r>
+        <w:rPr>
+          <w:lang w:val="sl-SI"/>
+        </w:rPr>
+        <w:t xml:space="preserve"> </w:t>
+      </w:r>
     </w:p>
     <w:tbl>
       <w:tblPr>
@@ -3379,7 +3644,7 @@
           <w:lang w:val="sl-SI"/>
         </w:rPr>
       </w:pPr>
-      <w:bookmarkStart w:id="16" w:name="_Toc435000230"/>
+      <w:bookmarkStart w:id="16" w:name="_Toc435015247"/>
       <w:r>
         <w:rPr>
           <w:lang w:val="sl-SI"/>
@@ -3412,7 +3677,7 @@
         </w:rPr>
         <w:t xml:space="preserve"> </w:t>
       </w:r>
-      <w:bookmarkStart w:id="17" w:name="_Toc435000231"/>
+      <w:bookmarkStart w:id="17" w:name="_Toc435015248"/>
       <w:r>
         <w:rPr>
           <w:lang w:val="sl-SI"/>
@@ -3461,6 +3726,119 @@
 <file path=word/numbering.xml><?xml version="1.0" encoding="utf-8"?>
 <w:numbering xmlns:wpc="http://schemas.microsoft.com/office/word/2010/wordprocessingCanvas" xmlns:mc="http://schemas.openxmlformats.org/markup-compatibility/2006" xmlns:o="urn:schemas-microsoft-com:office:office" xmlns:r="http://schemas.openxmlformats.org/officeDocument/2006/relationships" xmlns:m="http://schemas.openxmlformats.org/officeDocument/2006/math" xmlns:v="urn:schemas-microsoft-com:vml" xmlns:wp14="http://schemas.microsoft.com/office/word/2010/wordprocessingDrawing" xmlns:wp="http://schemas.openxmlformats.org/drawingml/2006/wordprocessingDrawing" xmlns:w10="urn:schemas-microsoft-com:office:word" xmlns:w="http://schemas.openxmlformats.org/wordprocessingml/2006/main" xmlns:w14="http://schemas.microsoft.com/office/word/2010/wordml" xmlns:w15="http://schemas.microsoft.com/office/word/2012/wordml" xmlns:wpg="http://schemas.microsoft.com/office/word/2010/wordprocessingGroup" xmlns:wpi="http://schemas.microsoft.com/office/word/2010/wordprocessingInk" xmlns:wne="http://schemas.microsoft.com/office/word/2006/wordml" xmlns:wps="http://schemas.microsoft.com/office/word/2010/wordprocessingShape" mc:Ignorable="w14 w15 wp14">
   <w:abstractNum w:abstractNumId="0" w15:restartNumberingAfterBreak="0">
+    <w:nsid w:val="05FF43E9"/>
+    <w:multiLevelType w:val="hybridMultilevel"/>
+    <w:tmpl w:val="073C0D44"/>
+    <w:lvl w:ilvl="0" w:tplc="04240001">
+      <w:start w:val="1"/>
+      <w:numFmt w:val="bullet"/>
+      <w:lvlText w:val=""/>
+      <w:lvlJc w:val="left"/>
+      <w:pPr>
+        <w:ind w:left="720" w:hanging="360"/>
+      </w:pPr>
+      <w:rPr>
+        <w:rFonts w:ascii="Symbol" w:hAnsi="Symbol" w:hint="default"/>
+      </w:rPr>
+    </w:lvl>
+    <w:lvl w:ilvl="1" w:tplc="04240003" w:tentative="1">
+      <w:start w:val="1"/>
+      <w:numFmt w:val="bullet"/>
+      <w:lvlText w:val="o"/>
+      <w:lvlJc w:val="left"/>
+      <w:pPr>
+        <w:ind w:left="1440" w:hanging="360"/>
+      </w:pPr>
+      <w:rPr>
+        <w:rFonts w:ascii="Courier New" w:hAnsi="Courier New" w:cs="Courier New" w:hint="default"/>
+      </w:rPr>
+    </w:lvl>
+    <w:lvl w:ilvl="2" w:tplc="04240005" w:tentative="1">
+      <w:start w:val="1"/>
+      <w:numFmt w:val="bullet"/>
+      <w:lvlText w:val=""/>
+      <w:lvlJc w:val="left"/>
+      <w:pPr>
+        <w:ind w:left="2160" w:hanging="360"/>
+      </w:pPr>
+      <w:rPr>
+        <w:rFonts w:ascii="Wingdings" w:hAnsi="Wingdings" w:hint="default"/>
+      </w:rPr>
+    </w:lvl>
+    <w:lvl w:ilvl="3" w:tplc="04240001" w:tentative="1">
+      <w:start w:val="1"/>
+      <w:numFmt w:val="bullet"/>
+      <w:lvlText w:val=""/>
+      <w:lvlJc w:val="left"/>
+      <w:pPr>
+        <w:ind w:left="2880" w:hanging="360"/>
+      </w:pPr>
+      <w:rPr>
+        <w:rFonts w:ascii="Symbol" w:hAnsi="Symbol" w:hint="default"/>
+      </w:rPr>
+    </w:lvl>
+    <w:lvl w:ilvl="4" w:tplc="04240003" w:tentative="1">
+      <w:start w:val="1"/>
+      <w:numFmt w:val="bullet"/>
+      <w:lvlText w:val="o"/>
+      <w:lvlJc w:val="left"/>
+      <w:pPr>
+        <w:ind w:left="3600" w:hanging="360"/>
+      </w:pPr>
+      <w:rPr>
+        <w:rFonts w:ascii="Courier New" w:hAnsi="Courier New" w:cs="Courier New" w:hint="default"/>
+      </w:rPr>
+    </w:lvl>
+    <w:lvl w:ilvl="5" w:tplc="04240005" w:tentative="1">
+      <w:start w:val="1"/>
+      <w:numFmt w:val="bullet"/>
+      <w:lvlText w:val=""/>
+      <w:lvlJc w:val="left"/>
+      <w:pPr>
+        <w:ind w:left="4320" w:hanging="360"/>
+      </w:pPr>
+      <w:rPr>
+        <w:rFonts w:ascii="Wingdings" w:hAnsi="Wingdings" w:hint="default"/>
+      </w:rPr>
+    </w:lvl>
+    <w:lvl w:ilvl="6" w:tplc="04240001" w:tentative="1">
+      <w:start w:val="1"/>
+      <w:numFmt w:val="bullet"/>
+      <w:lvlText w:val=""/>
+      <w:lvlJc w:val="left"/>
+      <w:pPr>
+        <w:ind w:left="5040" w:hanging="360"/>
+      </w:pPr>
+      <w:rPr>
+        <w:rFonts w:ascii="Symbol" w:hAnsi="Symbol" w:hint="default"/>
+      </w:rPr>
+    </w:lvl>
+    <w:lvl w:ilvl="7" w:tplc="04240003" w:tentative="1">
+      <w:start w:val="1"/>
+      <w:numFmt w:val="bullet"/>
+      <w:lvlText w:val="o"/>
+      <w:lvlJc w:val="left"/>
+      <w:pPr>
+        <w:ind w:left="5760" w:hanging="360"/>
+      </w:pPr>
+      <w:rPr>
+        <w:rFonts w:ascii="Courier New" w:hAnsi="Courier New" w:cs="Courier New" w:hint="default"/>
+      </w:rPr>
+    </w:lvl>
+    <w:lvl w:ilvl="8" w:tplc="04240005" w:tentative="1">
+      <w:start w:val="1"/>
+      <w:numFmt w:val="bullet"/>
+      <w:lvlText w:val=""/>
+      <w:lvlJc w:val="left"/>
+      <w:pPr>
+        <w:ind w:left="6480" w:hanging="360"/>
+      </w:pPr>
+      <w:rPr>
+        <w:rFonts w:ascii="Wingdings" w:hAnsi="Wingdings" w:hint="default"/>
+      </w:rPr>
+    </w:lvl>
+  </w:abstractNum>
+  <w:abstractNum w:abstractNumId="1" w15:restartNumberingAfterBreak="0">
     <w:nsid w:val="19365FEE"/>
     <w:multiLevelType w:val="hybridMultilevel"/>
     <w:tmpl w:val="041C0204"/>
@@ -3573,7 +3951,7 @@
       </w:rPr>
     </w:lvl>
   </w:abstractNum>
-  <w:abstractNum w:abstractNumId="1" w15:restartNumberingAfterBreak="0">
+  <w:abstractNum w:abstractNumId="2" w15:restartNumberingAfterBreak="0">
     <w:nsid w:val="19B27536"/>
     <w:multiLevelType w:val="hybridMultilevel"/>
     <w:tmpl w:val="BCD61540"/>
@@ -3686,7 +4064,7 @@
       </w:rPr>
     </w:lvl>
   </w:abstractNum>
-  <w:abstractNum w:abstractNumId="2" w15:restartNumberingAfterBreak="0">
+  <w:abstractNum w:abstractNumId="3" w15:restartNumberingAfterBreak="0">
     <w:nsid w:val="217825E2"/>
     <w:multiLevelType w:val="hybridMultilevel"/>
     <w:tmpl w:val="1F9C263C"/>
@@ -3799,7 +4177,7 @@
       </w:rPr>
     </w:lvl>
   </w:abstractNum>
-  <w:abstractNum w:abstractNumId="3" w15:restartNumberingAfterBreak="0">
+  <w:abstractNum w:abstractNumId="4" w15:restartNumberingAfterBreak="0">
     <w:nsid w:val="2445296D"/>
     <w:multiLevelType w:val="hybridMultilevel"/>
     <w:tmpl w:val="F99ED1A6"/>
@@ -3912,7 +4290,7 @@
       </w:rPr>
     </w:lvl>
   </w:abstractNum>
-  <w:abstractNum w:abstractNumId="4" w15:restartNumberingAfterBreak="0">
+  <w:abstractNum w:abstractNumId="5" w15:restartNumberingAfterBreak="0">
     <w:nsid w:val="2D0C50AD"/>
     <w:multiLevelType w:val="hybridMultilevel"/>
     <w:tmpl w:val="A7E8FB06"/>
@@ -4001,7 +4379,7 @@
       </w:pPr>
     </w:lvl>
   </w:abstractNum>
-  <w:abstractNum w:abstractNumId="5" w15:restartNumberingAfterBreak="0">
+  <w:abstractNum w:abstractNumId="6" w15:restartNumberingAfterBreak="0">
     <w:nsid w:val="42BE30D1"/>
     <w:multiLevelType w:val="hybridMultilevel"/>
     <w:tmpl w:val="FB0EE6DE"/>
@@ -4114,7 +4492,7 @@
       </w:rPr>
     </w:lvl>
   </w:abstractNum>
-  <w:abstractNum w:abstractNumId="6" w15:restartNumberingAfterBreak="0">
+  <w:abstractNum w:abstractNumId="7" w15:restartNumberingAfterBreak="0">
     <w:nsid w:val="48AE7E75"/>
     <w:multiLevelType w:val="hybridMultilevel"/>
     <w:tmpl w:val="3858E206"/>
@@ -4227,7 +4605,7 @@
       </w:rPr>
     </w:lvl>
   </w:abstractNum>
-  <w:abstractNum w:abstractNumId="7" w15:restartNumberingAfterBreak="0">
+  <w:abstractNum w:abstractNumId="8" w15:restartNumberingAfterBreak="0">
     <w:nsid w:val="4CF80EBD"/>
     <w:multiLevelType w:val="hybridMultilevel"/>
     <w:tmpl w:val="4F108CF8"/>
@@ -4340,7 +4718,120 @@
       </w:rPr>
     </w:lvl>
   </w:abstractNum>
-  <w:abstractNum w:abstractNumId="8" w15:restartNumberingAfterBreak="0">
+  <w:abstractNum w:abstractNumId="9" w15:restartNumberingAfterBreak="0">
+    <w:nsid w:val="4DF61D0E"/>
+    <w:multiLevelType w:val="hybridMultilevel"/>
+    <w:tmpl w:val="D27A419C"/>
+    <w:lvl w:ilvl="0" w:tplc="04240001">
+      <w:start w:val="1"/>
+      <w:numFmt w:val="bullet"/>
+      <w:lvlText w:val=""/>
+      <w:lvlJc w:val="left"/>
+      <w:pPr>
+        <w:ind w:left="720" w:hanging="360"/>
+      </w:pPr>
+      <w:rPr>
+        <w:rFonts w:ascii="Symbol" w:hAnsi="Symbol" w:hint="default"/>
+      </w:rPr>
+    </w:lvl>
+    <w:lvl w:ilvl="1" w:tplc="04240003" w:tentative="1">
+      <w:start w:val="1"/>
+      <w:numFmt w:val="bullet"/>
+      <w:lvlText w:val="o"/>
+      <w:lvlJc w:val="left"/>
+      <w:pPr>
+        <w:ind w:left="1440" w:hanging="360"/>
+      </w:pPr>
+      <w:rPr>
+        <w:rFonts w:ascii="Courier New" w:hAnsi="Courier New" w:cs="Courier New" w:hint="default"/>
+      </w:rPr>
+    </w:lvl>
+    <w:lvl w:ilvl="2" w:tplc="04240005" w:tentative="1">
+      <w:start w:val="1"/>
+      <w:numFmt w:val="bullet"/>
+      <w:lvlText w:val=""/>
+      <w:lvlJc w:val="left"/>
+      <w:pPr>
+        <w:ind w:left="2160" w:hanging="360"/>
+      </w:pPr>
+      <w:rPr>
+        <w:rFonts w:ascii="Wingdings" w:hAnsi="Wingdings" w:hint="default"/>
+      </w:rPr>
+    </w:lvl>
+    <w:lvl w:ilvl="3" w:tplc="04240001" w:tentative="1">
+      <w:start w:val="1"/>
+      <w:numFmt w:val="bullet"/>
+      <w:lvlText w:val=""/>
+      <w:lvlJc w:val="left"/>
+      <w:pPr>
+        <w:ind w:left="2880" w:hanging="360"/>
+      </w:pPr>
+      <w:rPr>
+        <w:rFonts w:ascii="Symbol" w:hAnsi="Symbol" w:hint="default"/>
+      </w:rPr>
+    </w:lvl>
+    <w:lvl w:ilvl="4" w:tplc="04240003" w:tentative="1">
+      <w:start w:val="1"/>
+      <w:numFmt w:val="bullet"/>
+      <w:lvlText w:val="o"/>
+      <w:lvlJc w:val="left"/>
+      <w:pPr>
+        <w:ind w:left="3600" w:hanging="360"/>
+      </w:pPr>
+      <w:rPr>
+        <w:rFonts w:ascii="Courier New" w:hAnsi="Courier New" w:cs="Courier New" w:hint="default"/>
+      </w:rPr>
+    </w:lvl>
+    <w:lvl w:ilvl="5" w:tplc="04240005" w:tentative="1">
+      <w:start w:val="1"/>
+      <w:numFmt w:val="bullet"/>
+      <w:lvlText w:val=""/>
+      <w:lvlJc w:val="left"/>
+      <w:pPr>
+        <w:ind w:left="4320" w:hanging="360"/>
+      </w:pPr>
+      <w:rPr>
+        <w:rFonts w:ascii="Wingdings" w:hAnsi="Wingdings" w:hint="default"/>
+      </w:rPr>
+    </w:lvl>
+    <w:lvl w:ilvl="6" w:tplc="04240001" w:tentative="1">
+      <w:start w:val="1"/>
+      <w:numFmt w:val="bullet"/>
+      <w:lvlText w:val=""/>
+      <w:lvlJc w:val="left"/>
+      <w:pPr>
+        <w:ind w:left="5040" w:hanging="360"/>
+      </w:pPr>
+      <w:rPr>
+        <w:rFonts w:ascii="Symbol" w:hAnsi="Symbol" w:hint="default"/>
+      </w:rPr>
+    </w:lvl>
+    <w:lvl w:ilvl="7" w:tplc="04240003" w:tentative="1">
+      <w:start w:val="1"/>
+      <w:numFmt w:val="bullet"/>
+      <w:lvlText w:val="o"/>
+      <w:lvlJc w:val="left"/>
+      <w:pPr>
+        <w:ind w:left="5760" w:hanging="360"/>
+      </w:pPr>
+      <w:rPr>
+        <w:rFonts w:ascii="Courier New" w:hAnsi="Courier New" w:cs="Courier New" w:hint="default"/>
+      </w:rPr>
+    </w:lvl>
+    <w:lvl w:ilvl="8" w:tplc="04240005" w:tentative="1">
+      <w:start w:val="1"/>
+      <w:numFmt w:val="bullet"/>
+      <w:lvlText w:val=""/>
+      <w:lvlJc w:val="left"/>
+      <w:pPr>
+        <w:ind w:left="6480" w:hanging="360"/>
+      </w:pPr>
+      <w:rPr>
+        <w:rFonts w:ascii="Wingdings" w:hAnsi="Wingdings" w:hint="default"/>
+      </w:rPr>
+    </w:lvl>
+  </w:abstractNum>
+  <w:abstractNum w:abstractNumId="10" w15:restartNumberingAfterBreak="0">
     <w:nsid w:val="591C58D2"/>
     <w:multiLevelType w:val="hybridMultilevel"/>
     <w:tmpl w:val="81449876"/>
@@ -4453,7 +4944,7 @@
       </w:rPr>
     </w:lvl>
   </w:abstractNum>
-  <w:abstractNum w:abstractNumId="9" w15:restartNumberingAfterBreak="0">
+  <w:abstractNum w:abstractNumId="11" w15:restartNumberingAfterBreak="0">
     <w:nsid w:val="61DD2CEF"/>
     <w:multiLevelType w:val="hybridMultilevel"/>
     <w:tmpl w:val="B6C42A76"/>
@@ -4542,7 +5033,7 @@
       </w:pPr>
     </w:lvl>
   </w:abstractNum>
-  <w:abstractNum w:abstractNumId="10" w15:restartNumberingAfterBreak="0">
+  <w:abstractNum w:abstractNumId="12" w15:restartNumberingAfterBreak="0">
     <w:nsid w:val="663016DB"/>
     <w:multiLevelType w:val="multilevel"/>
     <w:tmpl w:val="04240025"/>
@@ -4637,7 +5128,7 @@
       </w:pPr>
     </w:lvl>
   </w:abstractNum>
-  <w:abstractNum w:abstractNumId="11" w15:restartNumberingAfterBreak="0">
+  <w:abstractNum w:abstractNumId="13" w15:restartNumberingAfterBreak="0">
     <w:nsid w:val="71DF50CF"/>
     <w:multiLevelType w:val="hybridMultilevel"/>
     <w:tmpl w:val="FD16FC78"/>
@@ -4724,40 +5215,46 @@
     </w:lvl>
   </w:abstractNum>
   <w:num w:numId="1">
+    <w:abstractNumId w:val="10"/>
+  </w:num>
+  <w:num w:numId="2">
+    <w:abstractNumId w:val="7"/>
+  </w:num>
+  <w:num w:numId="3">
+    <w:abstractNumId w:val="12"/>
+  </w:num>
+  <w:num w:numId="4">
+    <w:abstractNumId w:val="2"/>
+  </w:num>
+  <w:num w:numId="5">
+    <w:abstractNumId w:val="13"/>
+  </w:num>
+  <w:num w:numId="6">
+    <w:abstractNumId w:val="5"/>
+  </w:num>
+  <w:num w:numId="7">
+    <w:abstractNumId w:val="1"/>
+  </w:num>
+  <w:num w:numId="8">
+    <w:abstractNumId w:val="11"/>
+  </w:num>
+  <w:num w:numId="9">
+    <w:abstractNumId w:val="4"/>
+  </w:num>
+  <w:num w:numId="10">
     <w:abstractNumId w:val="8"/>
   </w:num>
-  <w:num w:numId="2">
+  <w:num w:numId="11">
     <w:abstractNumId w:val="6"/>
   </w:num>
-  <w:num w:numId="3">
-    <w:abstractNumId w:val="10"/>
+  <w:num w:numId="12">
+    <w:abstractNumId w:val="3"/>
   </w:num>
-  <w:num w:numId="4">
-    <w:abstractNumId w:val="1"/>
-  </w:num>
-  <w:num w:numId="5">
-    <w:abstractNumId w:val="11"/>
-  </w:num>
-  <w:num w:numId="6">
-    <w:abstractNumId w:val="4"/>
-  </w:num>
-  <w:num w:numId="7">
-    <w:abstractNumId w:val="0"/>
-  </w:num>
-  <w:num w:numId="8">
+  <w:num w:numId="13">
     <w:abstractNumId w:val="9"/>
   </w:num>
-  <w:num w:numId="9">
-    <w:abstractNumId w:val="3"/>
-  </w:num>
-  <w:num w:numId="10">
-    <w:abstractNumId w:val="7"/>
-  </w:num>
-  <w:num w:numId="11">
-    <w:abstractNumId w:val="5"/>
-  </w:num>
-  <w:num w:numId="12">
-    <w:abstractNumId w:val="2"/>
+  <w:num w:numId="14">
+    <w:abstractNumId w:val="0"/>
   </w:num>
 </w:numbering>
 </file>
@@ -5950,7 +6447,7 @@
 </file>
 
 <file path=customXml/itemProps1.xml><?xml version="1.0" encoding="utf-8"?>
-<ds:datastoreItem xmlns:ds="http://schemas.openxmlformats.org/officeDocument/2006/customXml" ds:itemID="{46DB3510-73EB-411E-8D7F-31F58290961B}">
+<ds:datastoreItem xmlns:ds="http://schemas.openxmlformats.org/officeDocument/2006/customXml" ds:itemID="{A393EFFD-A5AE-4C50-8560-9F05927ECC12}">
   <ds:schemaRefs>
     <ds:schemaRef ds:uri="http://schemas.openxmlformats.org/officeDocument/2006/bibliography"/>
   </ds:schemaRefs>

</xml_diff>

<commit_message>
Dodane omejitve in predpostavke
</commit_message>
<xml_diff>
--- a/ELABORAT.docx
+++ b/ELABORAT.docx
@@ -1868,7 +1868,7 @@
                 <w:noProof/>
                 <w:webHidden/>
               </w:rPr>
-              <w:t>6</w:t>
+              <w:t>7</w:t>
             </w:r>
             <w:r>
               <w:rPr>
@@ -1899,13 +1899,24 @@
           <w:lang w:val="sl-SI"/>
         </w:rPr>
       </w:pPr>
-      <w:r>
+    </w:p>
+    <w:p>
+      <w:pPr>
+        <w:spacing w:line="360" w:lineRule="auto"/>
         <w:rPr>
           <w:rFonts w:asciiTheme="majorHAnsi" w:hAnsiTheme="majorHAnsi" w:cs="Times New Roman"/>
           <w:sz w:val="28"/>
           <w:szCs w:val="28"/>
           <w:lang w:val="sl-SI"/>
         </w:rPr>
+      </w:pPr>
+      <w:r>
+        <w:rPr>
+          <w:rFonts w:asciiTheme="majorHAnsi" w:hAnsiTheme="majorHAnsi" w:cs="Times New Roman"/>
+          <w:sz w:val="28"/>
+          <w:szCs w:val="28"/>
+          <w:lang w:val="sl-SI"/>
+        </w:rPr>
         <w:br w:type="page"/>
       </w:r>
     </w:p>
@@ -2045,7 +2056,16 @@
           <w:szCs w:val="24"/>
           <w:lang w:val="sl-SI"/>
         </w:rPr>
-        <w:t>Ugotovimo, da v Novem mestu ni delavnice, ki bi hkrati pokrila osnove fotografije, obdelave le teh in pa objavo na spletu, kjer bi svoje izdelke postavili na ogled širši množici.</w:t>
+        <w:t>Ugotovimo, da v Novem mestu ni delavnice, ki bi hkrati pokrila osnove fotografije, obdelave le teh in pa objavo na spletu, kjer bi svoje izdelke p</w:t>
+      </w:r>
+      <w:r>
+        <w:rPr>
+          <w:rFonts w:ascii="Times New Roman" w:hAnsi="Times New Roman" w:cs="Times New Roman"/>
+          <w:sz w:val="24"/>
+          <w:szCs w:val="24"/>
+          <w:lang w:val="sl-SI"/>
+        </w:rPr>
+        <w:t>ostavili na ogled širši množici, obstaja pa dokaj veliko zanimanje za izvedbo takšne delavnice, vsaj sodeč po kratkem vprašalniku, ki smo ga izvedli.</w:t>
       </w:r>
     </w:p>
     <w:p>
@@ -2077,6 +2097,7 @@
     <w:p>
       <w:pPr>
         <w:pStyle w:val="Heading2"/>
+        <w:spacing w:after="240"/>
         <w:jc w:val="both"/>
         <w:rPr>
           <w:lang w:val="sl-SI"/>
@@ -2265,6 +2286,7 @@
           <w:rFonts w:ascii="Times New Roman" w:hAnsi="Times New Roman" w:cs="Times New Roman"/>
           <w:lang w:val="sl-SI"/>
         </w:rPr>
+        <w:lastRenderedPageBreak/>
         <w:t>Označevanje fotografij</w:t>
       </w:r>
     </w:p>
@@ -2385,6 +2407,7 @@
     <w:p>
       <w:pPr>
         <w:pStyle w:val="Heading2"/>
+        <w:spacing w:after="240"/>
         <w:jc w:val="both"/>
         <w:rPr>
           <w:rFonts w:ascii="Times New Roman" w:hAnsi="Times New Roman" w:cs="Times New Roman"/>
@@ -2511,6 +2534,7 @@
     <w:p>
       <w:pPr>
         <w:pStyle w:val="Heading2"/>
+        <w:spacing w:after="240"/>
         <w:jc w:val="both"/>
         <w:rPr>
           <w:rFonts w:ascii="Times New Roman" w:hAnsi="Times New Roman" w:cs="Times New Roman"/>
@@ -2574,29 +2598,189 @@
     <w:p>
       <w:pPr>
         <w:pStyle w:val="Heading1"/>
+        <w:spacing w:after="240" w:line="360" w:lineRule="auto"/>
+        <w:jc w:val="both"/>
+        <w:rPr>
+          <w:lang w:val="sl-SI"/>
+        </w:rPr>
+      </w:pPr>
+      <w:bookmarkStart w:id="8" w:name="_Toc435022626"/>
+      <w:r>
+        <w:rPr>
+          <w:lang w:val="sl-SI"/>
+        </w:rPr>
+        <w:t xml:space="preserve">Cilji projekta </w:t>
+      </w:r>
+      <w:bookmarkEnd w:id="8"/>
+    </w:p>
+    <w:p>
+      <w:pPr>
         <w:spacing w:line="360" w:lineRule="auto"/>
         <w:jc w:val="both"/>
         <w:rPr>
-          <w:lang w:val="sl-SI"/>
-        </w:rPr>
-      </w:pPr>
-      <w:bookmarkStart w:id="8" w:name="_Toc435022626"/>
-      <w:r>
-        <w:rPr>
-          <w:lang w:val="sl-SI"/>
-        </w:rPr>
-        <w:t>Cilji projekta (pričakovane koristi, merila uspešnosti)</w:t>
-      </w:r>
-      <w:bookmarkEnd w:id="8"/>
-    </w:p>
-    <w:p>
-      <w:pPr>
+          <w:rFonts w:ascii="Times New Roman" w:hAnsi="Times New Roman" w:cs="Times New Roman"/>
+          <w:sz w:val="24"/>
+          <w:szCs w:val="24"/>
+          <w:lang w:val="sl-SI"/>
+        </w:rPr>
+      </w:pPr>
+      <w:r>
+        <w:rPr>
+          <w:rFonts w:ascii="Times New Roman" w:hAnsi="Times New Roman" w:cs="Times New Roman"/>
+          <w:sz w:val="24"/>
+          <w:szCs w:val="24"/>
+          <w:lang w:val="sl-SI"/>
+        </w:rPr>
+        <w:t xml:space="preserve">Cilj našega projekta je izdelati delavnico, ki je namenjena hobi fotografom, kakor tistim, ki bi se radi naučili osnove fotografije, pa tega znanja še nimajo. </w:t>
+      </w:r>
+    </w:p>
+    <w:p>
+      <w:pPr>
+        <w:pStyle w:val="ListParagraph"/>
+        <w:numPr>
+          <w:ilvl w:val="0"/>
+          <w:numId w:val="15"/>
+        </w:numPr>
         <w:spacing w:line="360" w:lineRule="auto"/>
         <w:jc w:val="both"/>
         <w:rPr>
-          <w:lang w:val="sl-SI"/>
-        </w:rPr>
-      </w:pPr>
+          <w:rFonts w:ascii="Times New Roman" w:hAnsi="Times New Roman" w:cs="Times New Roman"/>
+          <w:sz w:val="24"/>
+          <w:szCs w:val="24"/>
+          <w:lang w:val="sl-SI"/>
+        </w:rPr>
+      </w:pPr>
+      <w:r>
+        <w:rPr>
+          <w:rFonts w:ascii="Times New Roman" w:hAnsi="Times New Roman" w:cs="Times New Roman"/>
+          <w:sz w:val="24"/>
+          <w:szCs w:val="24"/>
+          <w:lang w:val="sl-SI"/>
+        </w:rPr>
+        <w:t>spoznavanje osnov fotografije</w:t>
+      </w:r>
+      <w:r>
+        <w:rPr>
+          <w:rFonts w:ascii="Times New Roman" w:hAnsi="Times New Roman" w:cs="Times New Roman"/>
+          <w:sz w:val="24"/>
+          <w:szCs w:val="24"/>
+          <w:lang w:val="sl-SI"/>
+        </w:rPr>
+        <w:t xml:space="preserve"> ter</w:t>
+      </w:r>
+      <w:r>
+        <w:rPr>
+          <w:rFonts w:ascii="Times New Roman" w:hAnsi="Times New Roman" w:cs="Times New Roman"/>
+          <w:sz w:val="24"/>
+          <w:szCs w:val="24"/>
+          <w:lang w:val="sl-SI"/>
+        </w:rPr>
+        <w:t xml:space="preserve"> njihova obdelava in objava</w:t>
+      </w:r>
+    </w:p>
+    <w:p>
+      <w:pPr>
+        <w:pStyle w:val="ListParagraph"/>
+        <w:numPr>
+          <w:ilvl w:val="0"/>
+          <w:numId w:val="15"/>
+        </w:numPr>
+        <w:spacing w:line="360" w:lineRule="auto"/>
+        <w:jc w:val="both"/>
+        <w:rPr>
+          <w:rFonts w:ascii="Times New Roman" w:hAnsi="Times New Roman" w:cs="Times New Roman"/>
+          <w:sz w:val="24"/>
+          <w:szCs w:val="24"/>
+          <w:lang w:val="sl-SI"/>
+        </w:rPr>
+      </w:pPr>
+      <w:r>
+        <w:rPr>
+          <w:rFonts w:ascii="Times New Roman" w:hAnsi="Times New Roman" w:cs="Times New Roman"/>
+          <w:sz w:val="24"/>
+          <w:szCs w:val="24"/>
+          <w:lang w:val="sl-SI"/>
+        </w:rPr>
+        <w:t>prijetno druženje na terenu</w:t>
+      </w:r>
+    </w:p>
+    <w:p>
+      <w:pPr>
+        <w:pStyle w:val="ListParagraph"/>
+        <w:numPr>
+          <w:ilvl w:val="0"/>
+          <w:numId w:val="15"/>
+        </w:numPr>
+        <w:spacing w:line="360" w:lineRule="auto"/>
+        <w:jc w:val="both"/>
+        <w:rPr>
+          <w:rFonts w:ascii="Times New Roman" w:hAnsi="Times New Roman" w:cs="Times New Roman"/>
+          <w:sz w:val="24"/>
+          <w:szCs w:val="24"/>
+          <w:lang w:val="sl-SI"/>
+        </w:rPr>
+      </w:pPr>
+      <w:r>
+        <w:rPr>
+          <w:rFonts w:ascii="Times New Roman" w:hAnsi="Times New Roman" w:cs="Times New Roman"/>
+          <w:sz w:val="24"/>
+          <w:szCs w:val="24"/>
+          <w:lang w:val="sl-SI"/>
+        </w:rPr>
+        <w:t>kakovostno preživljanje prostega časa</w:t>
+      </w:r>
+    </w:p>
+    <w:p>
+      <w:pPr>
+        <w:pStyle w:val="ListParagraph"/>
+        <w:numPr>
+          <w:ilvl w:val="0"/>
+          <w:numId w:val="15"/>
+        </w:numPr>
+        <w:spacing w:line="360" w:lineRule="auto"/>
+        <w:jc w:val="both"/>
+        <w:rPr>
+          <w:rFonts w:ascii="Times New Roman" w:hAnsi="Times New Roman" w:cs="Times New Roman"/>
+          <w:sz w:val="24"/>
+          <w:szCs w:val="24"/>
+          <w:lang w:val="sl-SI"/>
+        </w:rPr>
+      </w:pPr>
+      <w:r>
+        <w:rPr>
+          <w:rFonts w:ascii="Times New Roman" w:hAnsi="Times New Roman" w:cs="Times New Roman"/>
+          <w:sz w:val="24"/>
+          <w:szCs w:val="24"/>
+          <w:lang w:val="sl-SI"/>
+        </w:rPr>
+        <w:t>s fotografijo spoznavamo mestno jedro in znamenitosti</w:t>
+      </w:r>
+    </w:p>
+    <w:p>
+      <w:pPr>
+        <w:pStyle w:val="ListParagraph"/>
+        <w:numPr>
+          <w:ilvl w:val="0"/>
+          <w:numId w:val="15"/>
+        </w:numPr>
+        <w:spacing w:line="360" w:lineRule="auto"/>
+        <w:jc w:val="both"/>
+        <w:rPr>
+          <w:rFonts w:ascii="Times New Roman" w:hAnsi="Times New Roman" w:cs="Times New Roman"/>
+          <w:sz w:val="24"/>
+          <w:szCs w:val="24"/>
+          <w:lang w:val="sl-SI"/>
+        </w:rPr>
+      </w:pPr>
+      <w:r>
+        <w:rPr>
+          <w:rFonts w:ascii="Times New Roman" w:hAnsi="Times New Roman" w:cs="Times New Roman"/>
+          <w:sz w:val="24"/>
+          <w:szCs w:val="24"/>
+          <w:lang w:val="sl-SI"/>
+        </w:rPr>
+        <w:t>naučimo se izdelati preprosto spletno stran</w:t>
+      </w:r>
     </w:p>
     <w:p>
       <w:pPr>
@@ -2666,6 +2850,7 @@
         <w:rPr>
           <w:lang w:val="sl-SI"/>
         </w:rPr>
+        <w:lastRenderedPageBreak/>
         <w:t>Ocena stroškov</w:t>
       </w:r>
       <w:bookmarkEnd w:id="11"/>
@@ -2741,9 +2926,6 @@
         <w:spacing w:line="360" w:lineRule="auto"/>
         <w:jc w:val="both"/>
         <w:rPr>
-          <w:rFonts w:ascii="Times New Roman" w:hAnsi="Times New Roman" w:cs="Times New Roman"/>
-          <w:sz w:val="24"/>
-          <w:szCs w:val="24"/>
           <w:lang w:val="sl-SI"/>
         </w:rPr>
       </w:pPr>
@@ -2756,14 +2938,6 @@
         </w:rPr>
         <w:t>Med izvajanjem projekta nastanejo tudi stroški najema prostora, ki bi ob izvedbi delavnice v trajanju 20 ur znašali približno 600€.</w:t>
       </w:r>
-    </w:p>
-    <w:p>
-      <w:pPr>
-        <w:jc w:val="both"/>
-        <w:rPr>
-          <w:lang w:val="sl-SI"/>
-        </w:rPr>
-      </w:pPr>
     </w:p>
     <w:p>
       <w:pPr>
@@ -2853,7 +3027,6 @@
           <w:rFonts w:ascii="Times New Roman" w:hAnsi="Times New Roman" w:cs="Times New Roman"/>
           <w:lang w:val="sl-SI"/>
         </w:rPr>
-        <w:lastRenderedPageBreak/>
         <w:t>Nakup LCD projektorja: 300€</w:t>
       </w:r>
     </w:p>
@@ -3203,7 +3376,14 @@
           <w:rFonts w:ascii="Times New Roman" w:hAnsi="Times New Roman" w:cs="Times New Roman"/>
           <w:lang w:val="sl-SI"/>
         </w:rPr>
-        <w:t>Projekt bi normalnih pogojih moral biti pripravljen v roku meseca dni.</w:t>
+        <w:t xml:space="preserve">Projekt bi normalnih pogojih moral biti </w:t>
+      </w:r>
+      <w:r>
+        <w:rPr>
+          <w:rFonts w:ascii="Times New Roman" w:hAnsi="Times New Roman" w:cs="Times New Roman"/>
+          <w:lang w:val="sl-SI"/>
+        </w:rPr>
+        <w:t>pripravljen v roku meseca dni.</w:t>
       </w:r>
     </w:p>
     <w:p>
@@ -3257,7 +3437,7 @@
     <w:p>
       <w:pPr>
         <w:pStyle w:val="Heading1"/>
-        <w:spacing w:before="0" w:line="360" w:lineRule="auto"/>
+        <w:spacing w:before="0" w:after="240" w:line="360" w:lineRule="auto"/>
         <w:jc w:val="both"/>
         <w:rPr>
           <w:lang w:val="sl-SI"/>
@@ -3268,7 +3448,8 @@
         <w:rPr>
           <w:lang w:val="sl-SI"/>
         </w:rPr>
-        <w:t>Omejitve (roki, tehnologija, kakovost ipd.)</w:t>
+        <w:lastRenderedPageBreak/>
+        <w:t xml:space="preserve">Omejitve </w:t>
       </w:r>
       <w:bookmarkEnd w:id="14"/>
     </w:p>
@@ -3277,45 +3458,39 @@
         <w:spacing w:line="360" w:lineRule="auto"/>
         <w:jc w:val="both"/>
         <w:rPr>
-          <w:lang w:val="sl-SI"/>
-        </w:rPr>
-      </w:pPr>
-    </w:p>
-    <w:p>
-      <w:pPr>
-        <w:spacing w:line="360" w:lineRule="auto"/>
-        <w:jc w:val="both"/>
-        <w:rPr>
-          <w:lang w:val="sl-SI"/>
-        </w:rPr>
-      </w:pPr>
-    </w:p>
-    <w:p>
-      <w:pPr>
-        <w:spacing w:line="360" w:lineRule="auto"/>
-        <w:jc w:val="both"/>
-        <w:rPr>
-          <w:lang w:val="sl-SI"/>
-        </w:rPr>
-      </w:pPr>
-    </w:p>
-    <w:p>
-      <w:pPr>
-        <w:spacing w:line="360" w:lineRule="auto"/>
-        <w:jc w:val="both"/>
-        <w:rPr>
-          <w:lang w:val="sl-SI"/>
-        </w:rPr>
-      </w:pPr>
-    </w:p>
-    <w:p>
-      <w:pPr>
-        <w:spacing w:line="360" w:lineRule="auto"/>
-        <w:jc w:val="both"/>
-        <w:rPr>
-          <w:lang w:val="sl-SI"/>
-        </w:rPr>
-      </w:pPr>
+          <w:rFonts w:ascii="Times New Roman" w:hAnsi="Times New Roman" w:cs="Times New Roman"/>
+          <w:sz w:val="24"/>
+          <w:szCs w:val="24"/>
+          <w:lang w:val="sl-SI"/>
+        </w:rPr>
+      </w:pPr>
+      <w:r>
+        <w:rPr>
+          <w:rFonts w:ascii="Times New Roman" w:hAnsi="Times New Roman" w:cs="Times New Roman"/>
+          <w:sz w:val="24"/>
+          <w:szCs w:val="24"/>
+          <w:lang w:val="sl-SI"/>
+        </w:rPr>
+        <w:t xml:space="preserve">Pri našem projektu kot edino omejitev vidimo </w:t>
+      </w:r>
+      <w:r>
+        <w:rPr>
+          <w:rFonts w:ascii="Times New Roman" w:hAnsi="Times New Roman" w:cs="Times New Roman"/>
+          <w:sz w:val="24"/>
+          <w:szCs w:val="24"/>
+          <w:lang w:val="sl-SI"/>
+        </w:rPr>
+        <w:t xml:space="preserve">začetne stroške, saj se bojimo, da nam ne bi uspelo zbrati dovolj sredstev pri pripravi projekta preko sponzorjev, tako, da bi projekt morali financirati iz lastnega žepa. </w:t>
+      </w:r>
+      <w:r>
+        <w:rPr>
+          <w:rFonts w:ascii="Times New Roman" w:hAnsi="Times New Roman" w:cs="Times New Roman"/>
+          <w:sz w:val="24"/>
+          <w:szCs w:val="24"/>
+          <w:lang w:val="sl-SI"/>
+        </w:rPr>
+        <w:t>Ker pa za sam projekt opremo lahko kupimo oziroma najamemo v sorazmerno kratkem času, bi najverjetneje najprej zbrali prijave in vplačila za delavnico, ter tako rešili zgornji problem in pokrili problem zagona projekta, seveda ob predpostavki, da se delavnice udeleži vsaj 15 - 20 ljudi.</w:t>
+      </w:r>
     </w:p>
     <w:p>
       <w:pPr>
@@ -3331,7 +3506,6 @@
         <w:rPr>
           <w:lang w:val="sl-SI"/>
         </w:rPr>
-        <w:lastRenderedPageBreak/>
         <w:t>Tveganja</w:t>
       </w:r>
       <w:bookmarkEnd w:id="15"/>
@@ -3934,12 +4108,223 @@
     </w:tbl>
     <w:p>
       <w:pPr>
+        <w:pStyle w:val="Caption"/>
+        <w:spacing w:before="240"/>
+        <w:jc w:val="center"/>
+        <w:rPr>
+          <w:color w:val="808080" w:themeColor="background1" w:themeShade="80"/>
+          <w:lang w:val="sl-SI"/>
+        </w:rPr>
+      </w:pPr>
+      <w:r>
+        <w:rPr>
+          <w:color w:val="808080" w:themeColor="background1" w:themeShade="80"/>
+          <w:lang w:val="sl-SI"/>
+        </w:rPr>
+        <w:t>Tabela 1: SWOT analiz</w:t>
+      </w:r>
+      <w:r>
+        <w:rPr>
+          <w:color w:val="808080" w:themeColor="background1" w:themeShade="80"/>
+          <w:lang w:val="sl-SI"/>
+        </w:rPr>
+        <w:t>a</w:t>
+      </w:r>
+    </w:p>
+    <w:p>
+      <w:pPr>
+        <w:pStyle w:val="Heading1"/>
+        <w:spacing w:before="0" w:after="240" w:line="360" w:lineRule="auto"/>
+        <w:jc w:val="both"/>
+        <w:rPr>
+          <w:lang w:val="sl-SI"/>
+        </w:rPr>
+      </w:pPr>
+      <w:bookmarkStart w:id="16" w:name="_Toc435022634"/>
+      <w:r>
+        <w:rPr>
+          <w:lang w:val="sl-SI"/>
+        </w:rPr>
+        <w:t xml:space="preserve">Pristop </w:t>
+      </w:r>
+    </w:p>
+    <w:p>
+      <w:pPr>
+        <w:pStyle w:val="Heading2"/>
+        <w:spacing w:after="240"/>
+        <w:rPr>
+          <w:lang w:val="sl-SI"/>
+        </w:rPr>
+      </w:pPr>
+      <w:r>
+        <w:rPr>
+          <w:lang w:val="sl-SI"/>
+        </w:rPr>
+        <w:t>Priprava na delavnico</w:t>
+      </w:r>
+    </w:p>
+    <w:p>
+      <w:pPr>
         <w:spacing w:line="360" w:lineRule="auto"/>
         <w:jc w:val="both"/>
         <w:rPr>
-          <w:lang w:val="sl-SI"/>
-        </w:rPr>
-      </w:pPr>
+          <w:rFonts w:ascii="Times New Roman" w:hAnsi="Times New Roman" w:cs="Times New Roman"/>
+          <w:sz w:val="24"/>
+          <w:szCs w:val="24"/>
+          <w:lang w:val="sl-SI"/>
+        </w:rPr>
+      </w:pPr>
+      <w:r>
+        <w:rPr>
+          <w:rFonts w:ascii="Times New Roman" w:hAnsi="Times New Roman" w:cs="Times New Roman"/>
+          <w:sz w:val="24"/>
+          <w:szCs w:val="24"/>
+          <w:lang w:val="sl-SI"/>
+        </w:rPr>
+        <w:t xml:space="preserve">Vsekakor se je pred samo izvedbo potrebno prepričati, ali bi lahko sploh pričakovali zadostno število udeležencev v naši delavnici. V to bi se prepričali s spletno anketo in intervjuji z osebami, ki jih fotografija zanima, tako bi določili potek in načrt delavnice. </w:t>
+      </w:r>
+    </w:p>
+    <w:p>
+      <w:pPr>
+        <w:spacing w:line="360" w:lineRule="auto"/>
+        <w:jc w:val="both"/>
+        <w:rPr>
+          <w:rFonts w:ascii="Times New Roman" w:hAnsi="Times New Roman" w:cs="Times New Roman"/>
+          <w:sz w:val="24"/>
+          <w:szCs w:val="24"/>
+          <w:lang w:val="sl-SI"/>
+        </w:rPr>
+      </w:pPr>
+      <w:r>
+        <w:rPr>
+          <w:rFonts w:ascii="Times New Roman" w:hAnsi="Times New Roman" w:cs="Times New Roman"/>
+          <w:sz w:val="24"/>
+          <w:szCs w:val="24"/>
+          <w:lang w:val="sl-SI"/>
+        </w:rPr>
+        <w:lastRenderedPageBreak/>
+        <w:t xml:space="preserve">Preveriti bi morali možnosti najema prostorov in iskati najustreznejšo lokacijo in ponudbo. Zakupili bi domeno in spletni prostor za obdobje enega leta, ter licence za programe, ki so potrebni za obdelavo fotografij. </w:t>
+      </w:r>
+    </w:p>
+    <w:p>
+      <w:pPr>
+        <w:spacing w:line="360" w:lineRule="auto"/>
+        <w:jc w:val="both"/>
+        <w:rPr>
+          <w:rFonts w:ascii="Times New Roman" w:hAnsi="Times New Roman" w:cs="Times New Roman"/>
+          <w:sz w:val="24"/>
+          <w:szCs w:val="24"/>
+          <w:lang w:val="sl-SI"/>
+        </w:rPr>
+      </w:pPr>
+      <w:r>
+        <w:rPr>
+          <w:rFonts w:ascii="Times New Roman" w:hAnsi="Times New Roman" w:cs="Times New Roman"/>
+          <w:sz w:val="24"/>
+          <w:szCs w:val="24"/>
+          <w:lang w:val="sl-SI"/>
+        </w:rPr>
+        <w:t xml:space="preserve">Delavnico bi oglaševali z letaki in pa objavah na naši spletni strani, ter vabili na socialnih omrežjih, in tako zbirali prijave. </w:t>
+      </w:r>
+    </w:p>
+    <w:p>
+      <w:pPr>
+        <w:pStyle w:val="Heading2"/>
+        <w:spacing w:after="240"/>
+        <w:rPr>
+          <w:lang w:val="sl-SI"/>
+        </w:rPr>
+      </w:pPr>
+      <w:r>
+        <w:rPr>
+          <w:lang w:val="sl-SI"/>
+        </w:rPr>
+        <w:t>Izvedba delavnice</w:t>
+      </w:r>
+    </w:p>
+    <w:p>
+      <w:pPr>
+        <w:spacing w:line="360" w:lineRule="auto"/>
+        <w:jc w:val="both"/>
+        <w:rPr>
+          <w:rFonts w:ascii="Times New Roman" w:hAnsi="Times New Roman" w:cs="Times New Roman"/>
+          <w:sz w:val="24"/>
+          <w:szCs w:val="24"/>
+          <w:lang w:val="sl-SI"/>
+        </w:rPr>
+      </w:pPr>
+      <w:r>
+        <w:rPr>
+          <w:rFonts w:ascii="Times New Roman" w:hAnsi="Times New Roman" w:cs="Times New Roman"/>
+          <w:sz w:val="24"/>
+          <w:szCs w:val="24"/>
+          <w:lang w:val="sl-SI"/>
+        </w:rPr>
+        <w:t>Na</w:t>
+      </w:r>
+      <w:r>
+        <w:rPr>
+          <w:rFonts w:ascii="Times New Roman" w:hAnsi="Times New Roman" w:cs="Times New Roman"/>
+          <w:sz w:val="24"/>
+          <w:szCs w:val="24"/>
+          <w:lang w:val="sl-SI"/>
+        </w:rPr>
+        <w:t>jprej bi se v predavalnici naučili nekaj osnov fotografije, ki bi jih kasneje poizkušali uporabiti tudi na terenu. Z zajetnim kupčkom fotografij, bi se zopet odpravili v predavalnico, kjer bi udeležence naučili označevanja fotografij, osnove obdelave in pa shranjevanje fotografij, tako na napravah za shranjevanjem kakor tudi shranjevanje v oblaku. Da bi lahko rezultate dela prikazali svojim bližnjim, ali po izbiri tudi širšemu občinstvu, bi tudi naredili osnovno Wordpress spletno stran, ali pa slike objavili na spletni strani delavnice.</w:t>
+      </w:r>
+    </w:p>
+    <w:p>
+      <w:pPr>
+        <w:pStyle w:val="Heading2"/>
+        <w:spacing w:after="240"/>
+        <w:rPr>
+          <w:lang w:val="sl-SI"/>
+        </w:rPr>
+      </w:pPr>
+      <w:r>
+        <w:rPr>
+          <w:lang w:val="sl-SI"/>
+        </w:rPr>
+        <w:t>Analiza uspešnosti</w:t>
+      </w:r>
+    </w:p>
+    <w:p>
+      <w:pPr>
+        <w:spacing w:line="360" w:lineRule="auto"/>
+        <w:jc w:val="both"/>
+        <w:rPr>
+          <w:rFonts w:ascii="Times New Roman" w:hAnsi="Times New Roman" w:cs="Times New Roman"/>
+          <w:sz w:val="24"/>
+          <w:szCs w:val="24"/>
+          <w:lang w:val="sl-SI"/>
+        </w:rPr>
+      </w:pPr>
+      <w:r>
+        <w:rPr>
+          <w:rFonts w:ascii="Times New Roman" w:hAnsi="Times New Roman" w:cs="Times New Roman"/>
+          <w:sz w:val="24"/>
+          <w:szCs w:val="24"/>
+          <w:lang w:val="sl-SI"/>
+        </w:rPr>
+        <w:t>Po končan</w:t>
+      </w:r>
+      <w:r>
+        <w:rPr>
+          <w:rFonts w:ascii="Times New Roman" w:hAnsi="Times New Roman" w:cs="Times New Roman"/>
+          <w:sz w:val="24"/>
+          <w:szCs w:val="24"/>
+          <w:lang w:val="sl-SI"/>
+        </w:rPr>
+        <w:t xml:space="preserve">i delavni bi merili uspešnost našega projekta, in sicer bi že na koncu delavnice udeleženci izpolnili vprašalnik o zadovoljstvu in uspešnosti delavnice, podali bi predloge za njeno izboljšavo, ter morda izrazili željo po </w:t>
+      </w:r>
+      <w:r>
+        <w:rPr>
+          <w:rFonts w:ascii="Times New Roman" w:hAnsi="Times New Roman" w:cs="Times New Roman"/>
+          <w:sz w:val="24"/>
+          <w:szCs w:val="24"/>
+          <w:lang w:val="sl-SI"/>
+        </w:rPr>
+        <w:t xml:space="preserve">dodatnem znanju iz področja fotografije. </w:t>
+      </w:r>
     </w:p>
     <w:p>
       <w:pPr>
@@ -3950,41 +4335,118 @@
           <w:lang w:val="sl-SI"/>
         </w:rPr>
       </w:pPr>
-      <w:bookmarkStart w:id="16" w:name="_Toc435022634"/>
-      <w:r>
-        <w:rPr>
-          <w:lang w:val="sl-SI"/>
-        </w:rPr>
-        <w:t>Pristop (način dela)</w:t>
-      </w:r>
-      <w:bookmarkEnd w:id="16"/>
+      <w:bookmarkStart w:id="17" w:name="_Toc435022635"/>
+      <w:r>
+        <w:rPr>
+          <w:lang w:val="sl-SI"/>
+        </w:rPr>
+        <w:t xml:space="preserve">Udeleženci projekta </w:t>
+      </w:r>
+      <w:bookmarkEnd w:id="17"/>
     </w:p>
     <w:p>
       <w:pPr>
         <w:spacing w:line="360" w:lineRule="auto"/>
         <w:jc w:val="both"/>
         <w:rPr>
-          <w:lang w:val="sl-SI"/>
-        </w:rPr>
-      </w:pPr>
-    </w:p>
-    <w:p>
-      <w:pPr>
-        <w:pStyle w:val="Heading1"/>
-        <w:spacing w:before="0" w:line="360" w:lineRule="auto"/>
-        <w:jc w:val="both"/>
-        <w:rPr>
-          <w:lang w:val="sl-SI"/>
-        </w:rPr>
-      </w:pPr>
-      <w:bookmarkStart w:id="17" w:name="_Toc435022635"/>
-      <w:r>
-        <w:rPr>
-          <w:lang w:val="sl-SI"/>
-        </w:rPr>
-        <w:t>Udeleženci projekta (vodja, sponzor, tim)</w:t>
-      </w:r>
-      <w:bookmarkEnd w:id="17"/>
+          <w:rFonts w:ascii="Times New Roman" w:hAnsi="Times New Roman" w:cs="Times New Roman"/>
+          <w:sz w:val="24"/>
+          <w:szCs w:val="24"/>
+          <w:lang w:val="sl-SI"/>
+        </w:rPr>
+      </w:pPr>
+      <w:r>
+        <w:rPr>
+          <w:rFonts w:ascii="Times New Roman" w:hAnsi="Times New Roman" w:cs="Times New Roman"/>
+          <w:sz w:val="24"/>
+          <w:szCs w:val="24"/>
+          <w:lang w:val="sl-SI"/>
+        </w:rPr>
+        <w:t>V projekt so vključene naslednje osebe:</w:t>
+      </w:r>
+    </w:p>
+    <w:p>
+      <w:pPr>
+        <w:spacing w:line="360" w:lineRule="auto"/>
+        <w:jc w:val="both"/>
+        <w:rPr>
+          <w:rFonts w:ascii="Times New Roman" w:hAnsi="Times New Roman" w:cs="Times New Roman"/>
+          <w:sz w:val="24"/>
+          <w:szCs w:val="24"/>
+          <w:lang w:val="sl-SI"/>
+        </w:rPr>
+      </w:pPr>
+      <w:r>
+        <w:rPr>
+          <w:rFonts w:ascii="Times New Roman" w:hAnsi="Times New Roman" w:cs="Times New Roman"/>
+          <w:sz w:val="24"/>
+          <w:szCs w:val="24"/>
+          <w:u w:val="single"/>
+          <w:lang w:val="sl-SI"/>
+        </w:rPr>
+        <w:t>vodja projekta</w:t>
+      </w:r>
+      <w:r>
+        <w:rPr>
+          <w:rFonts w:ascii="Times New Roman" w:hAnsi="Times New Roman" w:cs="Times New Roman"/>
+          <w:sz w:val="24"/>
+          <w:szCs w:val="24"/>
+          <w:lang w:val="sl-SI"/>
+        </w:rPr>
+        <w:t xml:space="preserve"> - priprava na projekt, analize in poročila, odločanje o poteku dela in procesih na projektu, nabava materiala za izvedbo projekta</w:t>
+      </w:r>
+      <w:r>
+        <w:rPr>
+          <w:rFonts w:ascii="Times New Roman" w:hAnsi="Times New Roman" w:cs="Times New Roman"/>
+          <w:sz w:val="24"/>
+          <w:szCs w:val="24"/>
+          <w:lang w:val="sl-SI"/>
+        </w:rPr>
+        <w:t>.</w:t>
+      </w:r>
+    </w:p>
+    <w:p>
+      <w:pPr>
+        <w:spacing w:line="360" w:lineRule="auto"/>
+        <w:jc w:val="both"/>
+        <w:rPr>
+          <w:rFonts w:ascii="Times New Roman" w:hAnsi="Times New Roman" w:cs="Times New Roman"/>
+          <w:sz w:val="24"/>
+          <w:szCs w:val="24"/>
+          <w:lang w:val="sl-SI"/>
+        </w:rPr>
+      </w:pPr>
+      <w:r>
+        <w:rPr>
+          <w:rFonts w:ascii="Times New Roman" w:hAnsi="Times New Roman" w:cs="Times New Roman"/>
+          <w:sz w:val="24"/>
+          <w:szCs w:val="24"/>
+          <w:u w:val="single"/>
+          <w:lang w:val="sl-SI"/>
+        </w:rPr>
+        <w:t>fotograf</w:t>
+      </w:r>
+      <w:r>
+        <w:rPr>
+          <w:rFonts w:ascii="Times New Roman" w:hAnsi="Times New Roman" w:cs="Times New Roman"/>
+          <w:sz w:val="24"/>
+          <w:szCs w:val="24"/>
+          <w:lang w:val="sl-SI"/>
+        </w:rPr>
+        <w:t xml:space="preserve"> - delo na terenu z udeleženci in v predavalnici</w:t>
+      </w:r>
+    </w:p>
+    <w:p>
+      <w:pPr>
+        <w:spacing w:line="360" w:lineRule="auto"/>
+        <w:jc w:val="both"/>
+        <w:rPr>
+          <w:rFonts w:ascii="Times New Roman" w:hAnsi="Times New Roman" w:cs="Times New Roman"/>
+          <w:sz w:val="24"/>
+          <w:szCs w:val="24"/>
+          <w:lang w:val="sl-SI"/>
+        </w:rPr>
+      </w:pPr>
     </w:p>
     <w:p>
       <w:pPr>
@@ -5609,6 +6071,119 @@
       </w:pPr>
     </w:lvl>
   </w:abstractNum>
+  <w:abstractNum w:abstractNumId="14">
+    <w:nsid w:val="77D334B9"/>
+    <w:multiLevelType w:val="hybridMultilevel"/>
+    <w:tmpl w:val="914EFFD4"/>
+    <w:lvl w:ilvl="0" w:tplc="04090001">
+      <w:start w:val="1"/>
+      <w:numFmt w:val="bullet"/>
+      <w:lvlText w:val=""/>
+      <w:lvlJc w:val="left"/>
+      <w:pPr>
+        <w:ind w:left="720" w:hanging="360"/>
+      </w:pPr>
+      <w:rPr>
+        <w:rFonts w:ascii="Symbol" w:hAnsi="Symbol" w:hint="default"/>
+      </w:rPr>
+    </w:lvl>
+    <w:lvl w:ilvl="1" w:tplc="04090003" w:tentative="1">
+      <w:start w:val="1"/>
+      <w:numFmt w:val="bullet"/>
+      <w:lvlText w:val="o"/>
+      <w:lvlJc w:val="left"/>
+      <w:pPr>
+        <w:ind w:left="1440" w:hanging="360"/>
+      </w:pPr>
+      <w:rPr>
+        <w:rFonts w:ascii="Courier New" w:hAnsi="Courier New" w:cs="Courier New" w:hint="default"/>
+      </w:rPr>
+    </w:lvl>
+    <w:lvl w:ilvl="2" w:tplc="04090005" w:tentative="1">
+      <w:start w:val="1"/>
+      <w:numFmt w:val="bullet"/>
+      <w:lvlText w:val=""/>
+      <w:lvlJc w:val="left"/>
+      <w:pPr>
+        <w:ind w:left="2160" w:hanging="360"/>
+      </w:pPr>
+      <w:rPr>
+        <w:rFonts w:ascii="Wingdings" w:hAnsi="Wingdings" w:hint="default"/>
+      </w:rPr>
+    </w:lvl>
+    <w:lvl w:ilvl="3" w:tplc="04090001" w:tentative="1">
+      <w:start w:val="1"/>
+      <w:numFmt w:val="bullet"/>
+      <w:lvlText w:val=""/>
+      <w:lvlJc w:val="left"/>
+      <w:pPr>
+        <w:ind w:left="2880" w:hanging="360"/>
+      </w:pPr>
+      <w:rPr>
+        <w:rFonts w:ascii="Symbol" w:hAnsi="Symbol" w:hint="default"/>
+      </w:rPr>
+    </w:lvl>
+    <w:lvl w:ilvl="4" w:tplc="04090003" w:tentative="1">
+      <w:start w:val="1"/>
+      <w:numFmt w:val="bullet"/>
+      <w:lvlText w:val="o"/>
+      <w:lvlJc w:val="left"/>
+      <w:pPr>
+        <w:ind w:left="3600" w:hanging="360"/>
+      </w:pPr>
+      <w:rPr>
+        <w:rFonts w:ascii="Courier New" w:hAnsi="Courier New" w:cs="Courier New" w:hint="default"/>
+      </w:rPr>
+    </w:lvl>
+    <w:lvl w:ilvl="5" w:tplc="04090005" w:tentative="1">
+      <w:start w:val="1"/>
+      <w:numFmt w:val="bullet"/>
+      <w:lvlText w:val=""/>
+      <w:lvlJc w:val="left"/>
+      <w:pPr>
+        <w:ind w:left="4320" w:hanging="360"/>
+      </w:pPr>
+      <w:rPr>
+        <w:rFonts w:ascii="Wingdings" w:hAnsi="Wingdings" w:hint="default"/>
+      </w:rPr>
+    </w:lvl>
+    <w:lvl w:ilvl="6" w:tplc="04090001" w:tentative="1">
+      <w:start w:val="1"/>
+      <w:numFmt w:val="bullet"/>
+      <w:lvlText w:val=""/>
+      <w:lvlJc w:val="left"/>
+      <w:pPr>
+        <w:ind w:left="5040" w:hanging="360"/>
+      </w:pPr>
+      <w:rPr>
+        <w:rFonts w:ascii="Symbol" w:hAnsi="Symbol" w:hint="default"/>
+      </w:rPr>
+    </w:lvl>
+    <w:lvl w:ilvl="7" w:tplc="04090003" w:tentative="1">
+      <w:start w:val="1"/>
+      <w:numFmt w:val="bullet"/>
+      <w:lvlText w:val="o"/>
+      <w:lvlJc w:val="left"/>
+      <w:pPr>
+        <w:ind w:left="5760" w:hanging="360"/>
+      </w:pPr>
+      <w:rPr>
+        <w:rFonts w:ascii="Courier New" w:hAnsi="Courier New" w:cs="Courier New" w:hint="default"/>
+      </w:rPr>
+    </w:lvl>
+    <w:lvl w:ilvl="8" w:tplc="04090005" w:tentative="1">
+      <w:start w:val="1"/>
+      <w:numFmt w:val="bullet"/>
+      <w:lvlText w:val=""/>
+      <w:lvlJc w:val="left"/>
+      <w:pPr>
+        <w:ind w:left="6480" w:hanging="360"/>
+      </w:pPr>
+      <w:rPr>
+        <w:rFonts w:ascii="Wingdings" w:hAnsi="Wingdings" w:hint="default"/>
+      </w:rPr>
+    </w:lvl>
+  </w:abstractNum>
   <w:num w:numId="1">
     <w:abstractNumId w:val="10"/>
   </w:num>
@@ -5650,6 +6225,9 @@
   </w:num>
   <w:num w:numId="14">
     <w:abstractNumId w:val="0"/>
+  </w:num>
+  <w:num w:numId="15">
+    <w:abstractNumId w:val="14"/>
   </w:num>
 </w:numbering>
 </file>
@@ -6371,6 +6949,25 @@
     <w:uiPriority w:val="99"/>
     <w:rsid w:val="008D517C"/>
   </w:style>
+  <w:style w:type="paragraph" w:styleId="Caption">
+    <w:name w:val="caption"/>
+    <w:basedOn w:val="Normal"/>
+    <w:next w:val="Normal"/>
+    <w:uiPriority w:val="35"/>
+    <w:unhideWhenUsed/>
+    <w:qFormat/>
+    <w:rsid w:val="00065DAF"/>
+    <w:pPr>
+      <w:spacing w:line="240" w:lineRule="auto"/>
+    </w:pPr>
+    <w:rPr>
+      <w:b/>
+      <w:bCs/>
+      <w:color w:val="4F81BD" w:themeColor="accent1"/>
+      <w:sz w:val="18"/>
+      <w:szCs w:val="18"/>
+    </w:rPr>
+  </w:style>
 </w:styles>
 </file>
 
@@ -6662,7 +7259,7 @@
 </file>
 
 <file path=customXml/itemProps1.xml><?xml version="1.0" encoding="utf-8"?>
-<ds:datastoreItem xmlns:ds="http://schemas.openxmlformats.org/officeDocument/2006/customXml" ds:itemID="{BCC6AA16-8EF2-460C-A091-5B4DFD17BC02}">
+<ds:datastoreItem xmlns:ds="http://schemas.openxmlformats.org/officeDocument/2006/customXml" ds:itemID="{2D749A87-DCD7-41B3-9A33-A2EBDD7C5D7B}">
   <ds:schemaRefs>
     <ds:schemaRef ds:uri="http://schemas.openxmlformats.org/officeDocument/2006/bibliography"/>
   </ds:schemaRefs>

</xml_diff>